<commit_message>
first version of NIR
</commit_message>
<xml_diff>
--- a/пдп/Titulnye_listy_PVA.docx
+++ b/пдп/Titulnye_listy_PVA.docx
@@ -879,7 +879,7 @@
               <w:t>НИР.</w:t>
             </w:r>
             <w:r>
-              <w:t>86</w:t>
+              <w:t>41</w:t>
             </w:r>
             <w:r>
               <w:t>0000.000</w:t>
@@ -2524,8 +2524,10 @@
               <w:t>НИР.</w:t>
             </w:r>
             <w:r>
-              <w:t>86</w:t>
-            </w:r>
+              <w:t>41</w:t>
+            </w:r>
+            <w:bookmarkStart w:id="0" w:name="_GoBack"/>
+            <w:bookmarkEnd w:id="0"/>
             <w:r>
               <w:t>0000.000</w:t>
             </w:r>
@@ -3758,8 +3760,8 @@
       <w:pPr>
         <w:jc w:val="center"/>
       </w:pPr>
-      <w:bookmarkStart w:id="0" w:name="_heading=h.30j0zll" w:colFirst="0" w:colLast="0"/>
-      <w:bookmarkEnd w:id="0"/>
+      <w:bookmarkStart w:id="1" w:name="_heading=h.30j0zll" w:colFirst="0" w:colLast="0"/>
+      <w:bookmarkEnd w:id="1"/>
       <w:r>
         <w:rPr>
           <w:b/>
@@ -3883,8 +3885,8 @@
                 <w:highlight w:val="yellow"/>
               </w:rPr>
             </w:pPr>
-            <w:bookmarkStart w:id="1" w:name="_heading=h.gjdgxs" w:colFirst="0" w:colLast="0"/>
-            <w:bookmarkEnd w:id="1"/>
+            <w:bookmarkStart w:id="2" w:name="_heading=h.gjdgxs" w:colFirst="0" w:colLast="0"/>
+            <w:bookmarkEnd w:id="2"/>
             <w:r>
               <w:t>Прохождение вводного и первичного инструктажа по охране труда на рабочем месте, и инструктажа по пожарной безопасности на объекте</w:t>
             </w:r>
@@ -5326,8 +5328,6 @@
         </w:rPr>
         <w:t xml:space="preserve"> Инжиниринг»</w:t>
       </w:r>
-      <w:bookmarkStart w:id="2" w:name="_GoBack"/>
-      <w:bookmarkEnd w:id="2"/>
     </w:p>
     <w:p>
       <w:pPr>
@@ -7638,7 +7638,7 @@
   <a:extraClrSchemeLst/>
   <a:extLst>
     <a:ext uri="{05A4C25C-085E-4340-85A3-A5531E510DB2}">
-      <thm15:themeFamily xmlns:thm15="http://schemas.microsoft.com/office/thememl/2012/main" xmlns="" name="Office Theme" id="{62F939B6-93AF-4DB8-9C6B-D6C7DFDC589F}" vid="{4A3C46E8-61CC-4603-A589-7422A47A8E4A}"/>
+      <thm15:themeFamily xmlns="" xmlns:thm15="http://schemas.microsoft.com/office/thememl/2012/main" name="Office Theme" id="{62F939B6-93AF-4DB8-9C6B-D6C7DFDC589F}" vid="{4A3C46E8-61CC-4603-A589-7422A47A8E4A}"/>
     </a:ext>
   </a:extLst>
 </a:theme>

</xml_diff>